<commit_message>
Finished Monthly Journal March 2017
</commit_message>
<xml_diff>
--- a/Documentation/Reflective Journals/March2017/Reflective Journal_x13112406_Month7March.docx
+++ b/Documentation/Reflective Journals/March2017/Reflective Journal_x13112406_Month7March.docx
@@ -7,15 +7,13 @@
         <w:pStyle w:val="Title"/>
       </w:pPr>
       <w:r>
-        <w:t>Reflective Journal 5</w:t>
-      </w:r>
-      <w:bookmarkStart w:id="0" w:name="_GoBack"/>
-      <w:bookmarkEnd w:id="0"/>
+        <w:t>Reflective Journal 7</w:t>
+      </w:r>
       <w:r>
         <w:t xml:space="preserve"> (</w:t>
       </w:r>
       <w:r>
-        <w:t>January</w:t>
+        <w:t>March</w:t>
       </w:r>
       <w:r>
         <w:t>)</w:t>
@@ -132,7 +130,7 @@
           <w:sz w:val="28"/>
           <w:szCs w:val="28"/>
         </w:rPr>
-        <w:t>Jan</w:t>
+        <w:t>March</w:t>
       </w:r>
       <w:r>
         <w:rPr>
@@ -159,7 +157,7 @@
     </w:p>
     <w:p>
       <w:r>
-        <w:t>December was a great productive month, we did mid-term presentation and got really busy with end of semester exams.</w:t>
+        <w:t>One of the best months while doing this project was February, now looking forward to march as an another opportunity to do a lot of work on the project.</w:t>
       </w:r>
     </w:p>
     <w:p>
@@ -172,12 +170,10 @@
     </w:p>
     <w:p>
       <w:r>
-        <w:t>January was a busy month due to exams and about 70% of the months time was spent towards studying for end of semester exams and achieve good grades.</w:t>
-      </w:r>
-    </w:p>
-    <w:p>
-      <w:r>
-        <w:t>When, the exams were finished I took a small 3 day break and started working again on the project, worked on database design for room booking functionality and work with Ios app a bit and currently trying to implement room booking functionality in the app. As, I said this month was mostly taken by exams I plan to do a lot of work in the project next month.</w:t>
+        <w:t>This month I was able to start doing user testing on the college students, friends and colleges at part-time work to get their views on the application and I also carried out heuristic evauation on the application using the knowledge learned from the final year module Usability design in order to make sure the application’s usability is up-to the mark and it does not violate the recognised usability design principles because the users crave a good gui which is easy to use and understand and easy to navigate. On the coding part, I am working with Geo location notifications, navigation bit of the application</w:t>
+      </w:r>
+      <w:r>
+        <w:t>.</w:t>
       </w:r>
     </w:p>
     <w:p>
@@ -190,16 +186,10 @@
     </w:p>
     <w:p>
       <w:r>
-        <w:t>Overall, a useful month and very busy</w:t>
-      </w:r>
-      <w:r>
-        <w:t xml:space="preserve"> month</w:t>
+        <w:t>A good month, a lot of work done but a lower pace than previous moth because I have also being busy doing assignments, projects, CA’s for other modules as well which are important and require a lot of learning time.</w:t>
       </w:r>
       <w:r>
         <w:t xml:space="preserve"> </w:t>
-      </w:r>
-      <w:r>
-        <w:t>and later received great results in final exams.</w:t>
       </w:r>
     </w:p>
     <w:p>
@@ -217,10 +207,12 @@
     </w:p>
     <w:p>
       <w:r>
-        <w:t>O</w:t>
-      </w:r>
-      <w:r>
-        <w:t>nce, again a productive meeting. Cristina talked us through how we got marked on the mid-term presentation. And, we discussed what to do next for the semester.</w:t>
+        <w:t>Yet to meet next week</w:t>
+      </w:r>
+      <w:bookmarkStart w:id="0" w:name="_GoBack"/>
+      <w:bookmarkEnd w:id="0"/>
+      <w:r>
+        <w:t>.</w:t>
       </w:r>
     </w:p>
     <w:p/>

</xml_diff>